<commit_message>
China SDK Projects structure
</commit_message>
<xml_diff>
--- a/Documents/SKD/ChinaQuestions.docx
+++ b/Documents/SKD/ChinaQuestions.docx
@@ -13901,13 +13901,11 @@
       <w:pPr>
         <w:pStyle w:val="a3"/>
         <w:rPr>
-          <w:highlight w:val="red"/>
-          <w:lang w:val="en-US"/>
-        </w:rPr>
-      </w:pPr>
-      <w:r>
-        <w:rPr>
-          <w:highlight w:val="red"/>
+          <w:lang w:val="en-US"/>
+        </w:rPr>
+      </w:pPr>
+      <w:r>
+        <w:rPr>
           <w:lang w:val="en-US"/>
         </w:rPr>
         <w:t>47) - Can I update firmware with SDK?</w:t>
@@ -13917,22 +13915,79 @@
       <w:pPr>
         <w:pStyle w:val="a3"/>
         <w:rPr>
-          <w:highlight w:val="red"/>
-          <w:lang w:val="en-US"/>
-        </w:rPr>
-      </w:pPr>
-    </w:p>
-    <w:p>
-      <w:pPr>
-        <w:pStyle w:val="a3"/>
-        <w:rPr>
-          <w:highlight w:val="red"/>
-          <w:lang w:val="en-US"/>
-        </w:rPr>
-      </w:pPr>
-      <w:r>
-        <w:rPr>
-          <w:highlight w:val="red"/>
+          <w:rStyle w:val="a4"/>
+          <w:b w:val="0"/>
+          <w:shd w:val="clear" w:color="auto" w:fill="FFFFFF"/>
+          <w:lang w:val="en-US"/>
+        </w:rPr>
+      </w:pPr>
+      <w:r>
+        <w:rPr>
+          <w:rStyle w:val="a4"/>
+          <w:b w:val="0"/>
+          <w:highlight w:val="green"/>
+          <w:shd w:val="clear" w:color="auto" w:fill="FFFFFF"/>
+        </w:rPr>
+        <w:t xml:space="preserve">A: </w:t>
+      </w:r>
+      <w:proofErr w:type="spellStart"/>
+      <w:r>
+        <w:rPr>
+          <w:rStyle w:val="a4"/>
+          <w:b w:val="0"/>
+          <w:highlight w:val="green"/>
+          <w:shd w:val="clear" w:color="auto" w:fill="FFFFFF"/>
+        </w:rPr>
+        <w:t>Yes</w:t>
+      </w:r>
+      <w:proofErr w:type="spellEnd"/>
+      <w:r>
+        <w:rPr>
+          <w:rStyle w:val="a4"/>
+          <w:b w:val="0"/>
+          <w:highlight w:val="green"/>
+          <w:shd w:val="clear" w:color="auto" w:fill="FFFFFF"/>
+        </w:rPr>
+        <w:t xml:space="preserve">, u </w:t>
+      </w:r>
+      <w:proofErr w:type="spellStart"/>
+      <w:r>
+        <w:rPr>
+          <w:rStyle w:val="a4"/>
+          <w:b w:val="0"/>
+          <w:highlight w:val="green"/>
+          <w:shd w:val="clear" w:color="auto" w:fill="FFFFFF"/>
+        </w:rPr>
+        <w:t>can</w:t>
+      </w:r>
+      <w:proofErr w:type="spellEnd"/>
+      <w:r>
+        <w:rPr>
+          <w:rStyle w:val="a4"/>
+          <w:b w:val="0"/>
+          <w:highlight w:val="green"/>
+          <w:shd w:val="clear" w:color="auto" w:fill="FFFFFF"/>
+        </w:rPr>
+        <w:t>.</w:t>
+      </w:r>
+    </w:p>
+    <w:p>
+      <w:pPr>
+        <w:pStyle w:val="a3"/>
+        <w:rPr>
+          <w:lang w:val="en-US"/>
+        </w:rPr>
+      </w:pPr>
+    </w:p>
+    <w:p>
+      <w:pPr>
+        <w:pStyle w:val="a3"/>
+        <w:rPr>
+          <w:lang w:val="en-US"/>
+        </w:rPr>
+      </w:pPr>
+      <w:r>
+        <w:rPr>
           <w:lang w:val="en-US"/>
         </w:rPr>
         <w:t xml:space="preserve">48) - Can I run two SDK </w:t>
@@ -13940,7 +13995,6 @@
       <w:proofErr w:type="spellStart"/>
       <w:r>
         <w:rPr>
-          <w:highlight w:val="red"/>
           <w:lang w:val="en-US"/>
         </w:rPr>
         <w:t>exaples</w:t>
@@ -13948,7 +14002,6 @@
       <w:proofErr w:type="spellEnd"/>
       <w:r>
         <w:rPr>
-          <w:highlight w:val="red"/>
           <w:lang w:val="en-US"/>
         </w:rPr>
         <w:t xml:space="preserve"> on one computer and connect to the same Controller?</w:t>
@@ -13958,22 +14011,59 @@
       <w:pPr>
         <w:pStyle w:val="a3"/>
         <w:rPr>
-          <w:highlight w:val="red"/>
-          <w:lang w:val="en-US"/>
-        </w:rPr>
-      </w:pPr>
-    </w:p>
-    <w:p>
-      <w:pPr>
-        <w:pStyle w:val="a3"/>
-        <w:rPr>
-          <w:highlight w:val="red"/>
-          <w:lang w:val="en-US"/>
-        </w:rPr>
-      </w:pPr>
-      <w:r>
-        <w:rPr>
-          <w:highlight w:val="red"/>
+          <w:rStyle w:val="a4"/>
+          <w:b w:val="0"/>
+          <w:shd w:val="clear" w:color="auto" w:fill="FFFFFF"/>
+          <w:lang w:val="en-US"/>
+        </w:rPr>
+      </w:pPr>
+      <w:r>
+        <w:rPr>
+          <w:rStyle w:val="a4"/>
+          <w:b w:val="0"/>
+          <w:highlight w:val="green"/>
+          <w:shd w:val="clear" w:color="auto" w:fill="FFFFFF"/>
+        </w:rPr>
+        <w:t xml:space="preserve">A: </w:t>
+      </w:r>
+      <w:proofErr w:type="spellStart"/>
+      <w:r>
+        <w:rPr>
+          <w:rStyle w:val="a4"/>
+          <w:b w:val="0"/>
+          <w:highlight w:val="green"/>
+          <w:shd w:val="clear" w:color="auto" w:fill="FFFFFF"/>
+        </w:rPr>
+        <w:t>Yes</w:t>
+      </w:r>
+      <w:proofErr w:type="spellEnd"/>
+      <w:r>
+        <w:rPr>
+          <w:rStyle w:val="a4"/>
+          <w:b w:val="0"/>
+          <w:highlight w:val="green"/>
+          <w:shd w:val="clear" w:color="auto" w:fill="FFFFFF"/>
+        </w:rPr>
+        <w:t>.</w:t>
+      </w:r>
+    </w:p>
+    <w:p>
+      <w:pPr>
+        <w:pStyle w:val="a3"/>
+        <w:rPr>
+          <w:lang w:val="en-US"/>
+        </w:rPr>
+      </w:pPr>
+    </w:p>
+    <w:p>
+      <w:pPr>
+        <w:pStyle w:val="a3"/>
+        <w:rPr>
+          <w:lang w:val="en-US"/>
+        </w:rPr>
+      </w:pPr>
+      <w:r>
+        <w:rPr>
           <w:lang w:val="en-US"/>
         </w:rPr>
         <w:t>49) - Imagine I have two controllers</w:t>
@@ -13983,13 +14073,11 @@
       <w:pPr>
         <w:pStyle w:val="a3"/>
         <w:rPr>
-          <w:highlight w:val="red"/>
-          <w:lang w:val="en-US"/>
-        </w:rPr>
-      </w:pPr>
-      <w:r>
-        <w:rPr>
-          <w:highlight w:val="red"/>
+          <w:lang w:val="en-US"/>
+        </w:rPr>
+      </w:pPr>
+      <w:r>
+        <w:rPr>
           <w:lang w:val="en-US"/>
         </w:rPr>
         <w:t xml:space="preserve">So I have to call </w:t>
@@ -13997,7 +14085,6 @@
       <w:proofErr w:type="spellStart"/>
       <w:r>
         <w:rPr>
-          <w:highlight w:val="red"/>
           <w:lang w:val="en-US"/>
         </w:rPr>
         <w:t>CLIENT_Login</w:t>
@@ -14005,7 +14092,6 @@
       <w:proofErr w:type="spellEnd"/>
       <w:r>
         <w:rPr>
-          <w:highlight w:val="red"/>
           <w:lang w:val="en-US"/>
         </w:rPr>
         <w:t xml:space="preserve"> twice</w:t>
@@ -14015,13 +14101,11 @@
       <w:pPr>
         <w:pStyle w:val="a3"/>
         <w:rPr>
-          <w:highlight w:val="red"/>
-          <w:lang w:val="en-US"/>
-        </w:rPr>
-      </w:pPr>
-      <w:r>
-        <w:rPr>
-          <w:highlight w:val="red"/>
+          <w:lang w:val="en-US"/>
+        </w:rPr>
+      </w:pPr>
+      <w:r>
+        <w:rPr>
           <w:lang w:val="en-US"/>
         </w:rPr>
         <w:t>But to I need to call</w:t>
@@ -14031,14 +14115,12 @@
       <w:pPr>
         <w:pStyle w:val="a3"/>
         <w:rPr>
-          <w:highlight w:val="red"/>
-          <w:lang w:val="en-US"/>
-        </w:rPr>
-      </w:pPr>
-      <w:proofErr w:type="spellStart"/>
-      <w:r>
-        <w:rPr>
-          <w:highlight w:val="red"/>
+          <w:lang w:val="en-US"/>
+        </w:rPr>
+      </w:pPr>
+      <w:proofErr w:type="spellStart"/>
+      <w:r>
+        <w:rPr>
           <w:lang w:val="en-US"/>
         </w:rPr>
         <w:t>CLIENT_Init</w:t>
@@ -14049,14 +14131,12 @@
       <w:pPr>
         <w:pStyle w:val="a3"/>
         <w:rPr>
-          <w:highlight w:val="red"/>
-          <w:lang w:val="en-US"/>
-        </w:rPr>
-      </w:pPr>
-      <w:proofErr w:type="spellStart"/>
-      <w:r>
-        <w:rPr>
-          <w:highlight w:val="red"/>
+          <w:lang w:val="en-US"/>
+        </w:rPr>
+      </w:pPr>
+      <w:proofErr w:type="spellStart"/>
+      <w:r>
+        <w:rPr>
           <w:lang w:val="en-US"/>
         </w:rPr>
         <w:t>CLIENT_SetAutoReconnect</w:t>
@@ -14067,14 +14147,12 @@
       <w:pPr>
         <w:pStyle w:val="a3"/>
         <w:rPr>
-          <w:highlight w:val="red"/>
-          <w:lang w:val="en-US"/>
-        </w:rPr>
-      </w:pPr>
-      <w:proofErr w:type="spellStart"/>
-      <w:r>
-        <w:rPr>
-          <w:highlight w:val="red"/>
+          <w:lang w:val="en-US"/>
+        </w:rPr>
+      </w:pPr>
+      <w:proofErr w:type="spellStart"/>
+      <w:r>
+        <w:rPr>
           <w:lang w:val="en-US"/>
         </w:rPr>
         <w:t>CLIENT_SetDVRMessCallBack</w:t>
@@ -14085,14 +14163,12 @@
       <w:pPr>
         <w:pStyle w:val="a3"/>
         <w:rPr>
-          <w:highlight w:val="red"/>
-          <w:lang w:val="en-US"/>
-        </w:rPr>
-      </w:pPr>
-      <w:proofErr w:type="gramStart"/>
-      <w:r>
-        <w:rPr>
-          <w:highlight w:val="red"/>
+          <w:lang w:val="en-US"/>
+        </w:rPr>
+      </w:pPr>
+      <w:proofErr w:type="gramStart"/>
+      <w:r>
+        <w:rPr>
           <w:lang w:val="en-US"/>
         </w:rPr>
         <w:t>and</w:t>
@@ -14103,14 +14179,12 @@
       <w:pPr>
         <w:pStyle w:val="a3"/>
         <w:rPr>
-          <w:highlight w:val="red"/>
-          <w:lang w:val="en-US"/>
-        </w:rPr>
-      </w:pPr>
-      <w:proofErr w:type="spellStart"/>
-      <w:r>
-        <w:rPr>
-          <w:highlight w:val="red"/>
+          <w:lang w:val="en-US"/>
+        </w:rPr>
+      </w:pPr>
+      <w:proofErr w:type="spellStart"/>
+      <w:r>
+        <w:rPr>
           <w:lang w:val="en-US"/>
         </w:rPr>
         <w:t>CLIENT_Cleanup</w:t>
@@ -14126,7 +14200,6 @@
       </w:pPr>
       <w:r>
         <w:rPr>
-          <w:highlight w:val="red"/>
           <w:lang w:val="en-US"/>
         </w:rPr>
         <w:t xml:space="preserve">I </w:t>
@@ -14134,7 +14207,6 @@
       <w:proofErr w:type="spellStart"/>
       <w:r>
         <w:rPr>
-          <w:highlight w:val="red"/>
           <w:lang w:val="en-US"/>
         </w:rPr>
         <w:t>gues</w:t>
@@ -14142,7 +14214,6 @@
       <w:proofErr w:type="spellEnd"/>
       <w:r>
         <w:rPr>
-          <w:highlight w:val="red"/>
           <w:lang w:val="en-US"/>
         </w:rPr>
         <w:t xml:space="preserve"> I don't. </w:t>
@@ -14150,12 +14221,298 @@
       <w:proofErr w:type="gramStart"/>
       <w:r>
         <w:rPr>
-          <w:highlight w:val="red"/>
           <w:lang w:val="en-US"/>
         </w:rPr>
         <w:t>Right?</w:t>
       </w:r>
       <w:proofErr w:type="gramEnd"/>
+    </w:p>
+    <w:p>
+      <w:pPr>
+        <w:pStyle w:val="a3"/>
+        <w:rPr>
+          <w:rStyle w:val="a4"/>
+          <w:b w:val="0"/>
+          <w:shd w:val="clear" w:color="auto" w:fill="FFFFFF"/>
+          <w:lang w:val="en-US"/>
+        </w:rPr>
+      </w:pPr>
+      <w:r>
+        <w:rPr>
+          <w:rStyle w:val="a4"/>
+          <w:b w:val="0"/>
+          <w:highlight w:val="green"/>
+          <w:shd w:val="clear" w:color="auto" w:fill="FFFFFF"/>
+          <w:lang w:val="en-US"/>
+        </w:rPr>
+        <w:t xml:space="preserve">A:  I guess u </w:t>
+      </w:r>
+      <w:proofErr w:type="spellStart"/>
+      <w:r>
+        <w:rPr>
+          <w:rStyle w:val="a4"/>
+          <w:b w:val="0"/>
+          <w:highlight w:val="green"/>
+          <w:shd w:val="clear" w:color="auto" w:fill="FFFFFF"/>
+          <w:lang w:val="en-US"/>
+        </w:rPr>
+        <w:t>wanna</w:t>
+      </w:r>
+      <w:proofErr w:type="spellEnd"/>
+      <w:r>
+        <w:rPr>
+          <w:rStyle w:val="a4"/>
+          <w:b w:val="0"/>
+          <w:highlight w:val="green"/>
+          <w:shd w:val="clear" w:color="auto" w:fill="FFFFFF"/>
+          <w:lang w:val="en-US"/>
+        </w:rPr>
+        <w:t xml:space="preserve"> say that CLIENT_</w:t>
+      </w:r>
+      <w:proofErr w:type="gramStart"/>
+      <w:r>
+        <w:rPr>
+          <w:rStyle w:val="a4"/>
+          <w:b w:val="0"/>
+          <w:highlight w:val="green"/>
+          <w:shd w:val="clear" w:color="auto" w:fill="FFFFFF"/>
+          <w:lang w:val="en-US"/>
+        </w:rPr>
+        <w:t>Init(</w:t>
+      </w:r>
+      <w:proofErr w:type="gramEnd"/>
+      <w:r>
+        <w:rPr>
+          <w:rStyle w:val="a4"/>
+          <w:b w:val="0"/>
+          <w:highlight w:val="green"/>
+          <w:shd w:val="clear" w:color="auto" w:fill="FFFFFF"/>
+          <w:lang w:val="en-US"/>
+        </w:rPr>
+        <w:t>)</w:t>
+      </w:r>
+      <w:r>
+        <w:rPr>
+          <w:rStyle w:val="a4"/>
+          <w:rFonts w:eastAsia="MS Gothic" w:cs="MS Gothic"/>
+          <w:b w:val="0"/>
+          <w:highlight w:val="green"/>
+          <w:shd w:val="clear" w:color="auto" w:fill="FFFFFF"/>
+        </w:rPr>
+        <w:t>、</w:t>
+      </w:r>
+      <w:r>
+        <w:rPr>
+          <w:rStyle w:val="a4"/>
+          <w:b w:val="0"/>
+          <w:highlight w:val="green"/>
+          <w:shd w:val="clear" w:color="auto" w:fill="FFFFFF"/>
+          <w:lang w:val="en-US"/>
+        </w:rPr>
+        <w:t>CLIENT_SetAutoReconnect()</w:t>
+      </w:r>
+      <w:r>
+        <w:rPr>
+          <w:rStyle w:val="a4"/>
+          <w:rFonts w:eastAsia="MS Gothic" w:cs="MS Gothic"/>
+          <w:b w:val="0"/>
+          <w:highlight w:val="green"/>
+          <w:shd w:val="clear" w:color="auto" w:fill="FFFFFF"/>
+        </w:rPr>
+        <w:t>、</w:t>
+      </w:r>
+      <w:r>
+        <w:rPr>
+          <w:rStyle w:val="a4"/>
+          <w:b w:val="0"/>
+          <w:highlight w:val="green"/>
+          <w:shd w:val="clear" w:color="auto" w:fill="FFFFFF"/>
+          <w:lang w:val="en-US"/>
+        </w:rPr>
+        <w:t xml:space="preserve">CLIENT_SetDVRMessCallBack() and </w:t>
+      </w:r>
+      <w:proofErr w:type="spellStart"/>
+      <w:r>
+        <w:rPr>
+          <w:rStyle w:val="a4"/>
+          <w:b w:val="0"/>
+          <w:highlight w:val="green"/>
+          <w:shd w:val="clear" w:color="auto" w:fill="FFFFFF"/>
+          <w:lang w:val="en-US"/>
+        </w:rPr>
+        <w:t>CLIENT_Cleanup</w:t>
+      </w:r>
+      <w:proofErr w:type="spellEnd"/>
+      <w:r>
+        <w:rPr>
+          <w:rStyle w:val="a4"/>
+          <w:b w:val="0"/>
+          <w:highlight w:val="green"/>
+          <w:shd w:val="clear" w:color="auto" w:fill="FFFFFF"/>
+          <w:lang w:val="en-US"/>
+        </w:rPr>
+        <w:t xml:space="preserve">() once? </w:t>
+      </w:r>
+      <w:proofErr w:type="spellStart"/>
+      <w:r>
+        <w:rPr>
+          <w:rStyle w:val="a4"/>
+          <w:b w:val="0"/>
+          <w:highlight w:val="green"/>
+          <w:shd w:val="clear" w:color="auto" w:fill="FFFFFF"/>
+        </w:rPr>
+        <w:t>Yes</w:t>
+      </w:r>
+      <w:proofErr w:type="spellEnd"/>
+      <w:r>
+        <w:rPr>
+          <w:rStyle w:val="a4"/>
+          <w:b w:val="0"/>
+          <w:highlight w:val="green"/>
+          <w:shd w:val="clear" w:color="auto" w:fill="FFFFFF"/>
+        </w:rPr>
+        <w:t xml:space="preserve">, </w:t>
+      </w:r>
+      <w:proofErr w:type="spellStart"/>
+      <w:r>
+        <w:rPr>
+          <w:rStyle w:val="a4"/>
+          <w:b w:val="0"/>
+          <w:highlight w:val="green"/>
+          <w:shd w:val="clear" w:color="auto" w:fill="FFFFFF"/>
+        </w:rPr>
+        <w:t>they</w:t>
+      </w:r>
+      <w:proofErr w:type="spellEnd"/>
+      <w:r>
+        <w:rPr>
+          <w:rStyle w:val="a4"/>
+          <w:b w:val="0"/>
+          <w:highlight w:val="green"/>
+          <w:shd w:val="clear" w:color="auto" w:fill="FFFFFF"/>
+        </w:rPr>
+        <w:t xml:space="preserve"> </w:t>
+      </w:r>
+      <w:proofErr w:type="spellStart"/>
+      <w:r>
+        <w:rPr>
+          <w:rStyle w:val="a4"/>
+          <w:b w:val="0"/>
+          <w:highlight w:val="green"/>
+          <w:shd w:val="clear" w:color="auto" w:fill="FFFFFF"/>
+        </w:rPr>
+        <w:t>indeed</w:t>
+      </w:r>
+      <w:proofErr w:type="spellEnd"/>
+      <w:r>
+        <w:rPr>
+          <w:rStyle w:val="a4"/>
+          <w:b w:val="0"/>
+          <w:highlight w:val="green"/>
+          <w:shd w:val="clear" w:color="auto" w:fill="FFFFFF"/>
+        </w:rPr>
+        <w:t> </w:t>
+      </w:r>
+      <w:proofErr w:type="spellStart"/>
+      <w:r>
+        <w:rPr>
+          <w:rStyle w:val="a4"/>
+          <w:b w:val="0"/>
+          <w:highlight w:val="green"/>
+          <w:shd w:val="clear" w:color="auto" w:fill="FFFFFF"/>
+        </w:rPr>
+        <w:t>need</w:t>
+      </w:r>
+      <w:proofErr w:type="spellEnd"/>
+      <w:r>
+        <w:rPr>
+          <w:rStyle w:val="a4"/>
+          <w:b w:val="0"/>
+          <w:highlight w:val="green"/>
+          <w:shd w:val="clear" w:color="auto" w:fill="FFFFFF"/>
+        </w:rPr>
+        <w:t xml:space="preserve"> </w:t>
+      </w:r>
+      <w:proofErr w:type="spellStart"/>
+      <w:r>
+        <w:rPr>
+          <w:rStyle w:val="a4"/>
+          <w:b w:val="0"/>
+          <w:highlight w:val="green"/>
+          <w:shd w:val="clear" w:color="auto" w:fill="FFFFFF"/>
+        </w:rPr>
+        <w:t>be</w:t>
+      </w:r>
+      <w:proofErr w:type="spellEnd"/>
+      <w:r>
+        <w:rPr>
+          <w:rStyle w:val="a4"/>
+          <w:b w:val="0"/>
+          <w:highlight w:val="green"/>
+          <w:shd w:val="clear" w:color="auto" w:fill="FFFFFF"/>
+        </w:rPr>
+        <w:t xml:space="preserve"> </w:t>
+      </w:r>
+      <w:proofErr w:type="spellStart"/>
+      <w:r>
+        <w:rPr>
+          <w:rStyle w:val="a4"/>
+          <w:b w:val="0"/>
+          <w:highlight w:val="green"/>
+          <w:shd w:val="clear" w:color="auto" w:fill="FFFFFF"/>
+        </w:rPr>
+        <w:t>called</w:t>
+      </w:r>
+      <w:proofErr w:type="spellEnd"/>
+      <w:r>
+        <w:rPr>
+          <w:rStyle w:val="a4"/>
+          <w:b w:val="0"/>
+          <w:highlight w:val="green"/>
+          <w:shd w:val="clear" w:color="auto" w:fill="FFFFFF"/>
+        </w:rPr>
+        <w:t> </w:t>
+      </w:r>
+      <w:proofErr w:type="spellStart"/>
+      <w:r>
+        <w:rPr>
+          <w:rStyle w:val="a4"/>
+          <w:b w:val="0"/>
+          <w:highlight w:val="green"/>
+          <w:shd w:val="clear" w:color="auto" w:fill="FFFFFF"/>
+        </w:rPr>
+        <w:t>only</w:t>
+      </w:r>
+      <w:proofErr w:type="spellEnd"/>
+      <w:r>
+        <w:rPr>
+          <w:rStyle w:val="a4"/>
+          <w:b w:val="0"/>
+          <w:highlight w:val="green"/>
+          <w:shd w:val="clear" w:color="auto" w:fill="FFFFFF"/>
+        </w:rPr>
+        <w:t xml:space="preserve"> </w:t>
+      </w:r>
+      <w:proofErr w:type="spellStart"/>
+      <w:r>
+        <w:rPr>
+          <w:rStyle w:val="a4"/>
+          <w:b w:val="0"/>
+          <w:highlight w:val="green"/>
+          <w:shd w:val="clear" w:color="auto" w:fill="FFFFFF"/>
+        </w:rPr>
+        <w:t>once</w:t>
+      </w:r>
+      <w:proofErr w:type="spellEnd"/>
+      <w:r>
+        <w:rPr>
+          <w:rStyle w:val="a4"/>
+          <w:b w:val="0"/>
+          <w:highlight w:val="green"/>
+          <w:shd w:val="clear" w:color="auto" w:fill="FFFFFF"/>
+        </w:rPr>
+        <w:t>.</w:t>
+      </w:r>
     </w:p>
     <w:p>
       <w:pPr>
@@ -14189,8 +14546,7 @@
         <w:spacing w:after="0" w:line="240" w:lineRule="auto"/>
         <w:rPr>
           <w:rFonts w:eastAsia="Times New Roman" w:cs="Courier New"/>
-          <w:color w:val="333333"/>
-          <w:lang w:eastAsia="ru-RU"/>
+          <w:lang w:val="en-US" w:eastAsia="ru-RU"/>
         </w:rPr>
       </w:pPr>
       <w:r>
@@ -14205,7 +14561,6 @@
       <w:r>
         <w:rPr>
           <w:rFonts w:eastAsia="Times New Roman" w:cs="Courier New"/>
-          <w:color w:val="333333"/>
           <w:lang w:val="en-US" w:eastAsia="ru-RU"/>
         </w:rPr>
         <w:t>thread(</w:t>
@@ -14214,7 +14569,6 @@
       <w:r>
         <w:rPr>
           <w:rFonts w:eastAsia="Times New Roman" w:cs="Courier New"/>
-          <w:color w:val="333333"/>
           <w:lang w:val="en-US" w:eastAsia="ru-RU"/>
         </w:rPr>
         <w:t xml:space="preserve">not from callback). </w:t>
@@ -14223,7 +14577,6 @@
       <w:r>
         <w:rPr>
           <w:rFonts w:eastAsia="Times New Roman" w:cs="Courier New"/>
-          <w:color w:val="333333"/>
           <w:lang w:eastAsia="ru-RU"/>
         </w:rPr>
         <w:t>Is</w:t>
@@ -14232,7 +14585,6 @@
       <w:r>
         <w:rPr>
           <w:rFonts w:eastAsia="Times New Roman" w:cs="Courier New"/>
-          <w:color w:val="333333"/>
           <w:lang w:eastAsia="ru-RU"/>
         </w:rPr>
         <w:t xml:space="preserve"> </w:t>
@@ -14241,7 +14593,6 @@
       <w:r>
         <w:rPr>
           <w:rFonts w:eastAsia="Times New Roman" w:cs="Courier New"/>
-          <w:color w:val="333333"/>
           <w:lang w:eastAsia="ru-RU"/>
         </w:rPr>
         <w:t>there</w:t>
@@ -14250,7 +14601,6 @@
       <w:r>
         <w:rPr>
           <w:rFonts w:eastAsia="Times New Roman" w:cs="Courier New"/>
-          <w:color w:val="333333"/>
           <w:lang w:eastAsia="ru-RU"/>
         </w:rPr>
         <w:t xml:space="preserve"> </w:t>
@@ -14259,7 +14609,6 @@
       <w:r>
         <w:rPr>
           <w:rFonts w:eastAsia="Times New Roman" w:cs="Courier New"/>
-          <w:color w:val="333333"/>
           <w:lang w:eastAsia="ru-RU"/>
         </w:rPr>
         <w:t>risk</w:t>
@@ -14268,7 +14617,6 @@
       <w:r>
         <w:rPr>
           <w:rFonts w:eastAsia="Times New Roman" w:cs="Courier New"/>
-          <w:color w:val="333333"/>
           <w:lang w:eastAsia="ru-RU"/>
         </w:rPr>
         <w:t xml:space="preserve"> </w:t>
@@ -14277,7 +14625,6 @@
       <w:r>
         <w:rPr>
           <w:rFonts w:eastAsia="Times New Roman" w:cs="Courier New"/>
-          <w:color w:val="333333"/>
           <w:lang w:eastAsia="ru-RU"/>
         </w:rPr>
         <w:t>of</w:t>
@@ -14286,7 +14633,6 @@
       <w:r>
         <w:rPr>
           <w:rFonts w:eastAsia="Times New Roman" w:cs="Courier New"/>
-          <w:color w:val="333333"/>
           <w:lang w:eastAsia="ru-RU"/>
         </w:rPr>
         <w:t xml:space="preserve"> </w:t>
@@ -14295,7 +14641,6 @@
       <w:r>
         <w:rPr>
           <w:rFonts w:eastAsia="Times New Roman" w:cs="Courier New"/>
-          <w:color w:val="333333"/>
           <w:lang w:eastAsia="ru-RU"/>
         </w:rPr>
         <w:t>deadlock</w:t>
@@ -14304,7 +14649,6 @@
       <w:r>
         <w:rPr>
           <w:rFonts w:eastAsia="Times New Roman" w:cs="Courier New"/>
-          <w:color w:val="333333"/>
           <w:lang w:eastAsia="ru-RU"/>
         </w:rPr>
         <w:t>?</w:t>
@@ -14312,13 +14656,443 @@
     </w:p>
     <w:p>
       <w:pPr>
-        <w:pStyle w:val="a3"/>
-        <w:rPr>
+        <w:tabs>
+          <w:tab w:val="left" w:pos="916"/>
+          <w:tab w:val="left" w:pos="1832"/>
+          <w:tab w:val="left" w:pos="2748"/>
+          <w:tab w:val="left" w:pos="3664"/>
+          <w:tab w:val="left" w:pos="4580"/>
+          <w:tab w:val="left" w:pos="5496"/>
+          <w:tab w:val="left" w:pos="6412"/>
+          <w:tab w:val="left" w:pos="7328"/>
+          <w:tab w:val="left" w:pos="8244"/>
+          <w:tab w:val="left" w:pos="9160"/>
+          <w:tab w:val="left" w:pos="10076"/>
+          <w:tab w:val="left" w:pos="10992"/>
+          <w:tab w:val="left" w:pos="11908"/>
+          <w:tab w:val="left" w:pos="12824"/>
+          <w:tab w:val="left" w:pos="13740"/>
+          <w:tab w:val="left" w:pos="14656"/>
+        </w:tabs>
+        <w:spacing w:after="0" w:line="240" w:lineRule="auto"/>
+        <w:rPr>
+          <w:rStyle w:val="a4"/>
+          <w:b w:val="0"/>
+          <w:shd w:val="clear" w:color="auto" w:fill="FFFFFF"/>
+          <w:lang w:val="en-US"/>
+        </w:rPr>
+      </w:pPr>
+      <w:r>
+        <w:rPr>
+          <w:rStyle w:val="a4"/>
+          <w:b w:val="0"/>
+          <w:highlight w:val="green"/>
+          <w:shd w:val="clear" w:color="auto" w:fill="FFFFFF"/>
+          <w:lang w:val="en-US"/>
+        </w:rPr>
+        <w:t xml:space="preserve">A: SDK interfaces are all thread safe. U may call different interface in different </w:t>
+      </w:r>
+      <w:proofErr w:type="gramStart"/>
+      <w:r>
+        <w:rPr>
+          <w:rStyle w:val="a4"/>
+          <w:b w:val="0"/>
+          <w:highlight w:val="green"/>
+          <w:shd w:val="clear" w:color="auto" w:fill="FFFFFF"/>
+          <w:lang w:val="en-US"/>
+        </w:rPr>
+        <w:t>threads(</w:t>
+      </w:r>
+      <w:proofErr w:type="gramEnd"/>
+      <w:r>
+        <w:rPr>
+          <w:rStyle w:val="a4"/>
+          <w:b w:val="0"/>
+          <w:highlight w:val="green"/>
+          <w:shd w:val="clear" w:color="auto" w:fill="FFFFFF"/>
+          <w:lang w:val="en-US"/>
+        </w:rPr>
+        <w:t xml:space="preserve">except in callback because they owe to </w:t>
+      </w:r>
+      <w:proofErr w:type="spellStart"/>
+      <w:r>
+        <w:rPr>
+          <w:rStyle w:val="a4"/>
+          <w:b w:val="0"/>
+          <w:highlight w:val="green"/>
+          <w:shd w:val="clear" w:color="auto" w:fill="FFFFFF"/>
+          <w:lang w:val="en-US"/>
+        </w:rPr>
+        <w:t>sdk</w:t>
+      </w:r>
+      <w:proofErr w:type="spellEnd"/>
+      <w:r>
+        <w:rPr>
+          <w:rStyle w:val="a4"/>
+          <w:b w:val="0"/>
+          <w:highlight w:val="green"/>
+          <w:shd w:val="clear" w:color="auto" w:fill="FFFFFF"/>
+          <w:lang w:val="en-US"/>
+        </w:rPr>
+        <w:t xml:space="preserve"> inner thread). There won't be and shouldn't be any risk of deadlock.</w:t>
+      </w:r>
+    </w:p>
+    <w:p>
+      <w:pPr>
+        <w:tabs>
+          <w:tab w:val="left" w:pos="916"/>
+          <w:tab w:val="left" w:pos="1832"/>
+          <w:tab w:val="left" w:pos="2748"/>
+          <w:tab w:val="left" w:pos="3664"/>
+          <w:tab w:val="left" w:pos="4580"/>
+          <w:tab w:val="left" w:pos="5496"/>
+          <w:tab w:val="left" w:pos="6412"/>
+          <w:tab w:val="left" w:pos="7328"/>
+          <w:tab w:val="left" w:pos="8244"/>
+          <w:tab w:val="left" w:pos="9160"/>
+          <w:tab w:val="left" w:pos="10076"/>
+          <w:tab w:val="left" w:pos="10992"/>
+          <w:tab w:val="left" w:pos="11908"/>
+          <w:tab w:val="left" w:pos="12824"/>
+          <w:tab w:val="left" w:pos="13740"/>
+          <w:tab w:val="left" w:pos="14656"/>
+        </w:tabs>
+        <w:spacing w:after="0" w:line="240" w:lineRule="auto"/>
+        <w:rPr>
+          <w:rStyle w:val="a4"/>
+          <w:b w:val="0"/>
+          <w:shd w:val="clear" w:color="auto" w:fill="FFFFFF"/>
+          <w:lang w:val="en-US"/>
+        </w:rPr>
+      </w:pPr>
+    </w:p>
+    <w:p>
+      <w:pPr>
+        <w:tabs>
+          <w:tab w:val="left" w:pos="916"/>
+          <w:tab w:val="left" w:pos="1832"/>
+          <w:tab w:val="left" w:pos="2748"/>
+          <w:tab w:val="left" w:pos="3664"/>
+          <w:tab w:val="left" w:pos="4580"/>
+          <w:tab w:val="left" w:pos="5496"/>
+          <w:tab w:val="left" w:pos="6412"/>
+          <w:tab w:val="left" w:pos="7328"/>
+          <w:tab w:val="left" w:pos="8244"/>
+          <w:tab w:val="left" w:pos="9160"/>
+          <w:tab w:val="left" w:pos="10076"/>
+          <w:tab w:val="left" w:pos="10992"/>
+          <w:tab w:val="left" w:pos="11908"/>
+          <w:tab w:val="left" w:pos="12824"/>
+          <w:tab w:val="left" w:pos="13740"/>
+          <w:tab w:val="left" w:pos="14656"/>
+        </w:tabs>
+        <w:spacing w:after="0" w:line="240" w:lineRule="auto"/>
+        <w:rPr>
+          <w:rStyle w:val="a4"/>
+          <w:b w:val="0"/>
+          <w:highlight w:val="red"/>
+          <w:shd w:val="clear" w:color="auto" w:fill="FFFFFF"/>
           <w:lang w:val="en-US"/>
         </w:rPr>
       </w:pPr>
       <w:bookmarkStart w:id="0" w:name="_GoBack"/>
       <w:bookmarkEnd w:id="0"/>
+      <w:r>
+        <w:rPr>
+          <w:rStyle w:val="a4"/>
+          <w:b w:val="0"/>
+          <w:highlight w:val="red"/>
+          <w:shd w:val="clear" w:color="auto" w:fill="FFFFFF"/>
+          <w:lang w:val="en-US"/>
+        </w:rPr>
+        <w:lastRenderedPageBreak/>
+        <w:t>51) Show me example of firmware updating process</w:t>
+      </w:r>
+    </w:p>
+    <w:p>
+      <w:pPr>
+        <w:tabs>
+          <w:tab w:val="left" w:pos="916"/>
+          <w:tab w:val="left" w:pos="1832"/>
+          <w:tab w:val="left" w:pos="2748"/>
+          <w:tab w:val="left" w:pos="3664"/>
+          <w:tab w:val="left" w:pos="4580"/>
+          <w:tab w:val="left" w:pos="5496"/>
+          <w:tab w:val="left" w:pos="6412"/>
+          <w:tab w:val="left" w:pos="7328"/>
+          <w:tab w:val="left" w:pos="8244"/>
+          <w:tab w:val="left" w:pos="9160"/>
+          <w:tab w:val="left" w:pos="10076"/>
+          <w:tab w:val="left" w:pos="10992"/>
+          <w:tab w:val="left" w:pos="11908"/>
+          <w:tab w:val="left" w:pos="12824"/>
+          <w:tab w:val="left" w:pos="13740"/>
+          <w:tab w:val="left" w:pos="14656"/>
+        </w:tabs>
+        <w:spacing w:after="0" w:line="240" w:lineRule="auto"/>
+        <w:rPr>
+          <w:rStyle w:val="a4"/>
+          <w:b w:val="0"/>
+          <w:highlight w:val="red"/>
+          <w:shd w:val="clear" w:color="auto" w:fill="FFFFFF"/>
+          <w:lang w:val="en-US"/>
+        </w:rPr>
+      </w:pPr>
+    </w:p>
+    <w:p>
+      <w:pPr>
+        <w:tabs>
+          <w:tab w:val="left" w:pos="916"/>
+          <w:tab w:val="left" w:pos="1832"/>
+          <w:tab w:val="left" w:pos="2748"/>
+          <w:tab w:val="left" w:pos="3664"/>
+          <w:tab w:val="left" w:pos="4580"/>
+          <w:tab w:val="left" w:pos="5496"/>
+          <w:tab w:val="left" w:pos="6412"/>
+          <w:tab w:val="left" w:pos="7328"/>
+          <w:tab w:val="left" w:pos="8244"/>
+          <w:tab w:val="left" w:pos="9160"/>
+          <w:tab w:val="left" w:pos="10076"/>
+          <w:tab w:val="left" w:pos="10992"/>
+          <w:tab w:val="left" w:pos="11908"/>
+          <w:tab w:val="left" w:pos="12824"/>
+          <w:tab w:val="left" w:pos="13740"/>
+          <w:tab w:val="left" w:pos="14656"/>
+        </w:tabs>
+        <w:spacing w:after="0" w:line="240" w:lineRule="auto"/>
+        <w:rPr>
+          <w:rStyle w:val="a4"/>
+          <w:b w:val="0"/>
+          <w:highlight w:val="red"/>
+          <w:shd w:val="clear" w:color="auto" w:fill="FFFFFF"/>
+          <w:lang w:val="en-US"/>
+        </w:rPr>
+      </w:pPr>
+    </w:p>
+    <w:p>
+      <w:pPr>
+        <w:tabs>
+          <w:tab w:val="left" w:pos="916"/>
+          <w:tab w:val="left" w:pos="1832"/>
+          <w:tab w:val="left" w:pos="2748"/>
+          <w:tab w:val="left" w:pos="3664"/>
+          <w:tab w:val="left" w:pos="4580"/>
+          <w:tab w:val="left" w:pos="5496"/>
+          <w:tab w:val="left" w:pos="6412"/>
+          <w:tab w:val="left" w:pos="7328"/>
+          <w:tab w:val="left" w:pos="8244"/>
+          <w:tab w:val="left" w:pos="9160"/>
+          <w:tab w:val="left" w:pos="10076"/>
+          <w:tab w:val="left" w:pos="10992"/>
+          <w:tab w:val="left" w:pos="11908"/>
+          <w:tab w:val="left" w:pos="12824"/>
+          <w:tab w:val="left" w:pos="13740"/>
+          <w:tab w:val="left" w:pos="14656"/>
+        </w:tabs>
+        <w:spacing w:after="0" w:line="240" w:lineRule="auto"/>
+        <w:rPr>
+          <w:rStyle w:val="a4"/>
+          <w:b w:val="0"/>
+          <w:highlight w:val="red"/>
+          <w:shd w:val="clear" w:color="auto" w:fill="FFFFFF"/>
+          <w:lang w:val="en-US"/>
+        </w:rPr>
+      </w:pPr>
+      <w:r>
+        <w:rPr>
+          <w:rStyle w:val="a4"/>
+          <w:b w:val="0"/>
+          <w:highlight w:val="red"/>
+          <w:shd w:val="clear" w:color="auto" w:fill="FFFFFF"/>
+          <w:lang w:val="en-US"/>
+        </w:rPr>
+        <w:t xml:space="preserve">52) </w:t>
+      </w:r>
+      <w:r>
+        <w:rPr>
+          <w:rStyle w:val="a4"/>
+          <w:b w:val="0"/>
+          <w:highlight w:val="red"/>
+          <w:shd w:val="clear" w:color="auto" w:fill="FFFFFF"/>
+          <w:lang w:val="en-US"/>
+        </w:rPr>
+        <w:t xml:space="preserve">A ran two different SDK examples from different locations and connect to the same controller. But only the first attempt is successful. Second one returns error code -1. What am I doing </w:t>
+      </w:r>
+      <w:proofErr w:type="gramStart"/>
+      <w:r>
+        <w:rPr>
+          <w:rStyle w:val="a4"/>
+          <w:b w:val="0"/>
+          <w:highlight w:val="red"/>
+          <w:shd w:val="clear" w:color="auto" w:fill="FFFFFF"/>
+          <w:lang w:val="en-US"/>
+        </w:rPr>
+        <w:t>wrong</w:t>
+      </w:r>
+      <w:proofErr w:type="gramEnd"/>
+    </w:p>
+    <w:p>
+      <w:pPr>
+        <w:tabs>
+          <w:tab w:val="left" w:pos="916"/>
+          <w:tab w:val="left" w:pos="1832"/>
+          <w:tab w:val="left" w:pos="2748"/>
+          <w:tab w:val="left" w:pos="3664"/>
+          <w:tab w:val="left" w:pos="4580"/>
+          <w:tab w:val="left" w:pos="5496"/>
+          <w:tab w:val="left" w:pos="6412"/>
+          <w:tab w:val="left" w:pos="7328"/>
+          <w:tab w:val="left" w:pos="8244"/>
+          <w:tab w:val="left" w:pos="9160"/>
+          <w:tab w:val="left" w:pos="10076"/>
+          <w:tab w:val="left" w:pos="10992"/>
+          <w:tab w:val="left" w:pos="11908"/>
+          <w:tab w:val="left" w:pos="12824"/>
+          <w:tab w:val="left" w:pos="13740"/>
+          <w:tab w:val="left" w:pos="14656"/>
+        </w:tabs>
+        <w:spacing w:after="0" w:line="240" w:lineRule="auto"/>
+        <w:rPr>
+          <w:rStyle w:val="a4"/>
+          <w:b w:val="0"/>
+          <w:highlight w:val="red"/>
+          <w:shd w:val="clear" w:color="auto" w:fill="FFFFFF"/>
+          <w:lang w:val="en-US"/>
+        </w:rPr>
+      </w:pPr>
+    </w:p>
+    <w:p>
+      <w:pPr>
+        <w:tabs>
+          <w:tab w:val="left" w:pos="916"/>
+          <w:tab w:val="left" w:pos="1832"/>
+          <w:tab w:val="left" w:pos="2748"/>
+          <w:tab w:val="left" w:pos="3664"/>
+          <w:tab w:val="left" w:pos="4580"/>
+          <w:tab w:val="left" w:pos="5496"/>
+          <w:tab w:val="left" w:pos="6412"/>
+          <w:tab w:val="left" w:pos="7328"/>
+          <w:tab w:val="left" w:pos="8244"/>
+          <w:tab w:val="left" w:pos="9160"/>
+          <w:tab w:val="left" w:pos="10076"/>
+          <w:tab w:val="left" w:pos="10992"/>
+          <w:tab w:val="left" w:pos="11908"/>
+          <w:tab w:val="left" w:pos="12824"/>
+          <w:tab w:val="left" w:pos="13740"/>
+          <w:tab w:val="left" w:pos="14656"/>
+        </w:tabs>
+        <w:spacing w:after="0" w:line="240" w:lineRule="auto"/>
+        <w:rPr>
+          <w:rStyle w:val="a4"/>
+          <w:b w:val="0"/>
+          <w:highlight w:val="red"/>
+          <w:shd w:val="clear" w:color="auto" w:fill="FFFFFF"/>
+          <w:lang w:val="en-US"/>
+        </w:rPr>
+      </w:pPr>
+    </w:p>
+    <w:p>
+      <w:pPr>
+        <w:pStyle w:val="HTML"/>
+        <w:shd w:val="clear" w:color="auto" w:fill="FFFFFF"/>
+        <w:rPr>
+          <w:rFonts w:asciiTheme="minorHAnsi" w:hAnsiTheme="minorHAnsi" w:cs="Consolas"/>
+          <w:color w:val="000000"/>
+          <w:sz w:val="22"/>
+          <w:szCs w:val="22"/>
+          <w:lang w:val="en-US"/>
+        </w:rPr>
+      </w:pPr>
+      <w:r>
+        <w:rPr>
+          <w:rStyle w:val="a4"/>
+          <w:rFonts w:asciiTheme="minorHAnsi" w:hAnsiTheme="minorHAnsi"/>
+          <w:b w:val="0"/>
+          <w:sz w:val="22"/>
+          <w:szCs w:val="22"/>
+          <w:highlight w:val="red"/>
+          <w:shd w:val="clear" w:color="auto" w:fill="FFFFFF"/>
+          <w:lang w:val="en-US"/>
+        </w:rPr>
+        <w:t xml:space="preserve">53) Give me the list and the meaning of possible error codes on </w:t>
+      </w:r>
+      <w:proofErr w:type="spellStart"/>
+      <w:r>
+        <w:rPr>
+          <w:rFonts w:asciiTheme="minorHAnsi" w:hAnsiTheme="minorHAnsi" w:cs="Consolas"/>
+          <w:color w:val="000000"/>
+          <w:sz w:val="22"/>
+          <w:szCs w:val="22"/>
+          <w:highlight w:val="red"/>
+          <w:lang w:val="en-US"/>
+        </w:rPr>
+        <w:t>CLIENT_Login</w:t>
+      </w:r>
+      <w:proofErr w:type="spellEnd"/>
+    </w:p>
+    <w:p>
+      <w:pPr>
+        <w:tabs>
+          <w:tab w:val="left" w:pos="916"/>
+          <w:tab w:val="left" w:pos="1832"/>
+          <w:tab w:val="left" w:pos="2748"/>
+          <w:tab w:val="left" w:pos="3664"/>
+          <w:tab w:val="left" w:pos="4580"/>
+          <w:tab w:val="left" w:pos="5496"/>
+          <w:tab w:val="left" w:pos="6412"/>
+          <w:tab w:val="left" w:pos="7328"/>
+          <w:tab w:val="left" w:pos="8244"/>
+          <w:tab w:val="left" w:pos="9160"/>
+          <w:tab w:val="left" w:pos="10076"/>
+          <w:tab w:val="left" w:pos="10992"/>
+          <w:tab w:val="left" w:pos="11908"/>
+          <w:tab w:val="left" w:pos="12824"/>
+          <w:tab w:val="left" w:pos="13740"/>
+          <w:tab w:val="left" w:pos="14656"/>
+        </w:tabs>
+        <w:spacing w:after="0" w:line="240" w:lineRule="auto"/>
+        <w:rPr>
+          <w:rStyle w:val="a4"/>
+          <w:b w:val="0"/>
+          <w:shd w:val="clear" w:color="auto" w:fill="FFFFFF"/>
+          <w:lang w:val="en-US"/>
+        </w:rPr>
+      </w:pPr>
+    </w:p>
+    <w:p>
+      <w:pPr>
+        <w:tabs>
+          <w:tab w:val="left" w:pos="916"/>
+          <w:tab w:val="left" w:pos="1832"/>
+          <w:tab w:val="left" w:pos="2748"/>
+          <w:tab w:val="left" w:pos="3664"/>
+          <w:tab w:val="left" w:pos="4580"/>
+          <w:tab w:val="left" w:pos="5496"/>
+          <w:tab w:val="left" w:pos="6412"/>
+          <w:tab w:val="left" w:pos="7328"/>
+          <w:tab w:val="left" w:pos="8244"/>
+          <w:tab w:val="left" w:pos="9160"/>
+          <w:tab w:val="left" w:pos="10076"/>
+          <w:tab w:val="left" w:pos="10992"/>
+          <w:tab w:val="left" w:pos="11908"/>
+          <w:tab w:val="left" w:pos="12824"/>
+          <w:tab w:val="left" w:pos="13740"/>
+          <w:tab w:val="left" w:pos="14656"/>
+        </w:tabs>
+        <w:spacing w:after="0" w:line="240" w:lineRule="auto"/>
+        <w:rPr>
+          <w:rFonts w:eastAsia="Times New Roman" w:cs="Courier New"/>
+          <w:lang w:val="en-US" w:eastAsia="ru-RU"/>
+        </w:rPr>
+      </w:pPr>
+    </w:p>
+    <w:p>
+      <w:pPr>
+        <w:pStyle w:val="a3"/>
+        <w:rPr>
+          <w:lang w:val="en-US"/>
+        </w:rPr>
+      </w:pPr>
     </w:p>
     <w:sectPr>
       <w:pgSz w:w="11906" w:h="16838"/>

</xml_diff>

<commit_message>
China wrapper bool size
</commit_message>
<xml_diff>
--- a/Documents/SKD/ChinaQuestions.docx
+++ b/Documents/SKD/ChinaQuestions.docx
@@ -13140,8 +13140,6 @@
           <w:lang w:val="en-US"/>
         </w:rPr>
       </w:pPr>
-      <w:bookmarkStart w:id="0" w:name="_GoBack"/>
-      <w:bookmarkEnd w:id="0"/>
       <w:r>
         <w:rPr>
           <w:lang w:val="en-US"/>
@@ -14489,85 +14487,12 @@
         </w:rPr>
         <w:t xml:space="preserve">not from callback). </w:t>
       </w:r>
-      <w:proofErr w:type="spellStart"/>
       <w:r>
         <w:rPr>
           <w:rFonts w:eastAsia="Times New Roman" w:cs="Courier New"/>
-          <w:lang w:eastAsia="ru-RU"/>
-        </w:rPr>
-        <w:t>Is</w:t>
-      </w:r>
-      <w:proofErr w:type="spellEnd"/>
-      <w:r>
-        <w:rPr>
-          <w:rFonts w:eastAsia="Times New Roman" w:cs="Courier New"/>
-          <w:lang w:eastAsia="ru-RU"/>
-        </w:rPr>
-        <w:t xml:space="preserve"> </w:t>
-      </w:r>
-      <w:proofErr w:type="spellStart"/>
-      <w:r>
-        <w:rPr>
-          <w:rFonts w:eastAsia="Times New Roman" w:cs="Courier New"/>
-          <w:lang w:eastAsia="ru-RU"/>
-        </w:rPr>
-        <w:t>there</w:t>
-      </w:r>
-      <w:proofErr w:type="spellEnd"/>
-      <w:r>
-        <w:rPr>
-          <w:rFonts w:eastAsia="Times New Roman" w:cs="Courier New"/>
-          <w:lang w:eastAsia="ru-RU"/>
-        </w:rPr>
-        <w:t xml:space="preserve"> </w:t>
-      </w:r>
-      <w:proofErr w:type="spellStart"/>
-      <w:r>
-        <w:rPr>
-          <w:rFonts w:eastAsia="Times New Roman" w:cs="Courier New"/>
-          <w:lang w:eastAsia="ru-RU"/>
-        </w:rPr>
-        <w:t>risk</w:t>
-      </w:r>
-      <w:proofErr w:type="spellEnd"/>
-      <w:r>
-        <w:rPr>
-          <w:rFonts w:eastAsia="Times New Roman" w:cs="Courier New"/>
-          <w:lang w:eastAsia="ru-RU"/>
-        </w:rPr>
-        <w:t xml:space="preserve"> </w:t>
-      </w:r>
-      <w:proofErr w:type="spellStart"/>
-      <w:r>
-        <w:rPr>
-          <w:rFonts w:eastAsia="Times New Roman" w:cs="Courier New"/>
-          <w:lang w:eastAsia="ru-RU"/>
-        </w:rPr>
-        <w:t>of</w:t>
-      </w:r>
-      <w:proofErr w:type="spellEnd"/>
-      <w:r>
-        <w:rPr>
-          <w:rFonts w:eastAsia="Times New Roman" w:cs="Courier New"/>
-          <w:lang w:eastAsia="ru-RU"/>
-        </w:rPr>
-        <w:t xml:space="preserve"> </w:t>
-      </w:r>
-      <w:proofErr w:type="spellStart"/>
-      <w:r>
-        <w:rPr>
-          <w:rFonts w:eastAsia="Times New Roman" w:cs="Courier New"/>
-          <w:lang w:eastAsia="ru-RU"/>
-        </w:rPr>
-        <w:t>deadlock</w:t>
-      </w:r>
-      <w:proofErr w:type="spellEnd"/>
-      <w:r>
-        <w:rPr>
-          <w:rFonts w:eastAsia="Times New Roman" w:cs="Courier New"/>
-          <w:lang w:eastAsia="ru-RU"/>
-        </w:rPr>
-        <w:t>?</w:t>
+          <w:lang w:val="en-US" w:eastAsia="ru-RU"/>
+        </w:rPr>
+        <w:t>Is there risk of deadlock?</w:t>
       </w:r>
     </w:p>
     <w:p>
@@ -16963,13 +16888,7 @@
         <w:rPr>
           <w:lang w:val="en-US"/>
         </w:rPr>
-        <w:t>57)</w:t>
-      </w:r>
-      <w:r>
-        <w:rPr>
-          <w:lang w:val="en-US"/>
-        </w:rPr>
-        <w:t xml:space="preserve"> Here is a peace of </w:t>
+        <w:t xml:space="preserve">57) Here is a peace of </w:t>
       </w:r>
       <w:proofErr w:type="spellStart"/>
       <w:r>
@@ -17286,6 +17205,648 @@
           <w:lang w:val="en-US"/>
         </w:rPr>
         <w:t>?</w:t>
+      </w:r>
+    </w:p>
+    <w:p>
+      <w:pPr>
+        <w:pStyle w:val="a3"/>
+        <w:rPr>
+          <w:lang w:val="en-US"/>
+        </w:rPr>
+      </w:pPr>
+      <w:bookmarkStart w:id="0" w:name="_GoBack"/>
+      <w:bookmarkEnd w:id="0"/>
+    </w:p>
+    <w:p>
+      <w:pPr>
+        <w:pStyle w:val="a3"/>
+        <w:rPr>
+          <w:lang w:val="en-US"/>
+        </w:rPr>
+      </w:pPr>
+      <w:r>
+        <w:rPr>
+          <w:lang w:val="en-US"/>
+        </w:rPr>
+        <w:t xml:space="preserve">58) I want to set door’s </w:t>
+      </w:r>
+      <w:proofErr w:type="spellStart"/>
+      <w:r>
+        <w:rPr>
+          <w:lang w:val="en-US"/>
+        </w:rPr>
+        <w:t>config</w:t>
+      </w:r>
+      <w:proofErr w:type="spellEnd"/>
+      <w:r>
+        <w:rPr>
+          <w:lang w:val="en-US"/>
+        </w:rPr>
+        <w:t xml:space="preserve"> with</w:t>
+      </w:r>
+    </w:p>
+    <w:p>
+      <w:pPr>
+        <w:shd w:val="clear" w:color="auto" w:fill="FFFFFF"/>
+        <w:tabs>
+          <w:tab w:val="left" w:pos="916"/>
+          <w:tab w:val="left" w:pos="1832"/>
+          <w:tab w:val="left" w:pos="2748"/>
+          <w:tab w:val="left" w:pos="3664"/>
+          <w:tab w:val="left" w:pos="4580"/>
+          <w:tab w:val="left" w:pos="5496"/>
+          <w:tab w:val="left" w:pos="6412"/>
+          <w:tab w:val="left" w:pos="7328"/>
+          <w:tab w:val="left" w:pos="8244"/>
+          <w:tab w:val="left" w:pos="9160"/>
+          <w:tab w:val="left" w:pos="10076"/>
+          <w:tab w:val="left" w:pos="10992"/>
+          <w:tab w:val="left" w:pos="11908"/>
+          <w:tab w:val="left" w:pos="12824"/>
+          <w:tab w:val="left" w:pos="13740"/>
+          <w:tab w:val="left" w:pos="14656"/>
+        </w:tabs>
+        <w:spacing w:after="0" w:line="240" w:lineRule="auto"/>
+        <w:rPr>
+          <w:rFonts w:eastAsia="Times New Roman" w:cs="Consolas"/>
+          <w:color w:val="000000"/>
+          <w:lang w:val="en-US" w:eastAsia="ru-RU"/>
+        </w:rPr>
+      </w:pPr>
+      <w:proofErr w:type="spellStart"/>
+      <w:r>
+        <w:rPr>
+          <w:rFonts w:eastAsia="Times New Roman" w:cs="Consolas"/>
+          <w:color w:val="000000"/>
+          <w:lang w:val="en-US" w:eastAsia="ru-RU"/>
+        </w:rPr>
+        <w:t>DevConfig_AccessControl</w:t>
+      </w:r>
+      <w:proofErr w:type="spellEnd"/>
+    </w:p>
+    <w:p>
+      <w:pPr>
+        <w:pStyle w:val="HTML"/>
+        <w:shd w:val="clear" w:color="auto" w:fill="FFFFFF"/>
+        <w:rPr>
+          <w:rFonts w:asciiTheme="minorHAnsi" w:hAnsiTheme="minorHAnsi"/>
+          <w:sz w:val="22"/>
+          <w:szCs w:val="22"/>
+          <w:lang w:val="en-US"/>
+        </w:rPr>
+      </w:pPr>
+      <w:r>
+        <w:rPr>
+          <w:rFonts w:asciiTheme="minorHAnsi" w:hAnsiTheme="minorHAnsi"/>
+          <w:sz w:val="22"/>
+          <w:szCs w:val="22"/>
+          <w:lang w:val="en-US"/>
+        </w:rPr>
+        <w:t>Setting</w:t>
+      </w:r>
+    </w:p>
+    <w:p>
+      <w:pPr>
+        <w:pStyle w:val="HTML"/>
+        <w:shd w:val="clear" w:color="auto" w:fill="FFFFFF"/>
+        <w:rPr>
+          <w:rFonts w:asciiTheme="minorHAnsi" w:hAnsiTheme="minorHAnsi" w:cs="Consolas"/>
+          <w:color w:val="000000"/>
+          <w:sz w:val="22"/>
+          <w:szCs w:val="22"/>
+          <w:lang w:val="en-US"/>
+        </w:rPr>
+      </w:pPr>
+      <w:proofErr w:type="spellStart"/>
+      <w:proofErr w:type="gramStart"/>
+      <w:r>
+        <w:rPr>
+          <w:rFonts w:asciiTheme="minorHAnsi" w:hAnsiTheme="minorHAnsi" w:cs="Consolas"/>
+          <w:color w:val="000000"/>
+          <w:sz w:val="22"/>
+          <w:szCs w:val="22"/>
+          <w:lang w:val="en-US"/>
+        </w:rPr>
+        <w:t>abDoorOpenMethod</w:t>
+      </w:r>
+      <w:proofErr w:type="spellEnd"/>
+      <w:proofErr w:type="gramEnd"/>
+      <w:r>
+        <w:rPr>
+          <w:rFonts w:asciiTheme="minorHAnsi" w:hAnsiTheme="minorHAnsi" w:cs="Consolas"/>
+          <w:color w:val="000000"/>
+          <w:sz w:val="22"/>
+          <w:szCs w:val="22"/>
+          <w:lang w:val="en-US"/>
+        </w:rPr>
+        <w:t xml:space="preserve">, </w:t>
+      </w:r>
+      <w:proofErr w:type="spellStart"/>
+      <w:r>
+        <w:rPr>
+          <w:rFonts w:asciiTheme="minorHAnsi" w:hAnsiTheme="minorHAnsi" w:cs="Consolas"/>
+          <w:color w:val="000000"/>
+          <w:sz w:val="22"/>
+          <w:szCs w:val="22"/>
+          <w:lang w:val="en-US"/>
+        </w:rPr>
+        <w:t>abUnlockHoldInterval</w:t>
+      </w:r>
+      <w:proofErr w:type="spellEnd"/>
+      <w:r>
+        <w:rPr>
+          <w:rFonts w:asciiTheme="minorHAnsi" w:hAnsiTheme="minorHAnsi" w:cs="Consolas"/>
+          <w:color w:val="000000"/>
+          <w:sz w:val="22"/>
+          <w:szCs w:val="22"/>
+          <w:lang w:val="en-US"/>
+        </w:rPr>
+        <w:t xml:space="preserve">, </w:t>
+      </w:r>
+      <w:proofErr w:type="spellStart"/>
+      <w:r>
+        <w:rPr>
+          <w:rFonts w:asciiTheme="minorHAnsi" w:hAnsiTheme="minorHAnsi" w:cs="Consolas"/>
+          <w:color w:val="000000"/>
+          <w:sz w:val="22"/>
+          <w:szCs w:val="22"/>
+          <w:lang w:val="en-US"/>
+        </w:rPr>
+        <w:t>abCloseTimeout</w:t>
+      </w:r>
+      <w:proofErr w:type="spellEnd"/>
+      <w:r>
+        <w:rPr>
+          <w:rFonts w:asciiTheme="minorHAnsi" w:hAnsiTheme="minorHAnsi" w:cs="Consolas"/>
+          <w:color w:val="000000"/>
+          <w:sz w:val="22"/>
+          <w:szCs w:val="22"/>
+          <w:lang w:val="en-US"/>
+        </w:rPr>
+        <w:t xml:space="preserve">, </w:t>
+      </w:r>
+      <w:proofErr w:type="spellStart"/>
+      <w:r>
+        <w:rPr>
+          <w:rFonts w:asciiTheme="minorHAnsi" w:hAnsiTheme="minorHAnsi" w:cs="Consolas"/>
+          <w:color w:val="000000"/>
+          <w:sz w:val="22"/>
+          <w:szCs w:val="22"/>
+          <w:lang w:val="en-US"/>
+        </w:rPr>
+        <w:t>abOpenAlwaysTimeIndex</w:t>
+      </w:r>
+      <w:proofErr w:type="spellEnd"/>
+      <w:r>
+        <w:rPr>
+          <w:rFonts w:asciiTheme="minorHAnsi" w:hAnsiTheme="minorHAnsi" w:cs="Consolas"/>
+          <w:color w:val="000000"/>
+          <w:sz w:val="22"/>
+          <w:szCs w:val="22"/>
+          <w:lang w:val="en-US"/>
+        </w:rPr>
+        <w:t xml:space="preserve">, </w:t>
+      </w:r>
+      <w:proofErr w:type="spellStart"/>
+      <w:r>
+        <w:rPr>
+          <w:rFonts w:asciiTheme="minorHAnsi" w:hAnsiTheme="minorHAnsi" w:cs="Consolas"/>
+          <w:color w:val="000000"/>
+          <w:sz w:val="22"/>
+          <w:szCs w:val="22"/>
+          <w:lang w:val="en-US"/>
+        </w:rPr>
+        <w:t>abHolidayTimeIndex</w:t>
+      </w:r>
+      <w:proofErr w:type="spellEnd"/>
+      <w:r>
+        <w:rPr>
+          <w:rFonts w:asciiTheme="minorHAnsi" w:hAnsiTheme="minorHAnsi" w:cs="Consolas"/>
+          <w:color w:val="000000"/>
+          <w:sz w:val="22"/>
+          <w:szCs w:val="22"/>
+          <w:lang w:val="en-US"/>
+        </w:rPr>
+        <w:t xml:space="preserve">, </w:t>
+      </w:r>
+      <w:proofErr w:type="spellStart"/>
+      <w:r>
+        <w:rPr>
+          <w:rFonts w:asciiTheme="minorHAnsi" w:hAnsiTheme="minorHAnsi" w:cs="Consolas"/>
+          <w:color w:val="000000"/>
+          <w:sz w:val="22"/>
+          <w:szCs w:val="22"/>
+          <w:lang w:val="en-US"/>
+        </w:rPr>
+        <w:t>abBreakInAlarmEnable</w:t>
+      </w:r>
+      <w:proofErr w:type="spellEnd"/>
+      <w:r>
+        <w:rPr>
+          <w:rFonts w:asciiTheme="minorHAnsi" w:hAnsiTheme="minorHAnsi" w:cs="Consolas"/>
+          <w:color w:val="000000"/>
+          <w:sz w:val="22"/>
+          <w:szCs w:val="22"/>
+          <w:lang w:val="en-US"/>
+        </w:rPr>
+        <w:t xml:space="preserve">, </w:t>
+      </w:r>
+      <w:proofErr w:type="spellStart"/>
+      <w:r>
+        <w:rPr>
+          <w:rFonts w:asciiTheme="minorHAnsi" w:hAnsiTheme="minorHAnsi" w:cs="Consolas"/>
+          <w:color w:val="000000"/>
+          <w:sz w:val="22"/>
+          <w:szCs w:val="22"/>
+          <w:lang w:val="en-US"/>
+        </w:rPr>
+        <w:t>abRepeatEnterAlarmEnable</w:t>
+      </w:r>
+      <w:proofErr w:type="spellEnd"/>
+      <w:r>
+        <w:rPr>
+          <w:rFonts w:asciiTheme="minorHAnsi" w:hAnsiTheme="minorHAnsi" w:cs="Consolas"/>
+          <w:color w:val="000000"/>
+          <w:sz w:val="22"/>
+          <w:szCs w:val="22"/>
+          <w:lang w:val="en-US"/>
+        </w:rPr>
+        <w:t xml:space="preserve">, </w:t>
+      </w:r>
+      <w:proofErr w:type="spellStart"/>
+      <w:r>
+        <w:rPr>
+          <w:rFonts w:asciiTheme="minorHAnsi" w:hAnsiTheme="minorHAnsi" w:cs="Consolas"/>
+          <w:color w:val="000000"/>
+          <w:sz w:val="22"/>
+          <w:szCs w:val="22"/>
+          <w:lang w:val="en-US"/>
+        </w:rPr>
+        <w:t>abDoorNotClosedAlarmEnable</w:t>
+      </w:r>
+      <w:proofErr w:type="spellEnd"/>
+      <w:r>
+        <w:rPr>
+          <w:rFonts w:asciiTheme="minorHAnsi" w:hAnsiTheme="minorHAnsi" w:cs="Consolas"/>
+          <w:color w:val="000000"/>
+          <w:sz w:val="22"/>
+          <w:szCs w:val="22"/>
+          <w:lang w:val="en-US"/>
+        </w:rPr>
+        <w:t xml:space="preserve">, </w:t>
+      </w:r>
+      <w:proofErr w:type="spellStart"/>
+      <w:r>
+        <w:rPr>
+          <w:rFonts w:asciiTheme="minorHAnsi" w:hAnsiTheme="minorHAnsi" w:cs="Consolas"/>
+          <w:color w:val="000000"/>
+          <w:sz w:val="22"/>
+          <w:szCs w:val="22"/>
+          <w:lang w:val="en-US"/>
+        </w:rPr>
+        <w:t>abDuressAlarmEnable</w:t>
+      </w:r>
+      <w:proofErr w:type="spellEnd"/>
+      <w:r>
+        <w:rPr>
+          <w:rFonts w:asciiTheme="minorHAnsi" w:hAnsiTheme="minorHAnsi" w:cs="Consolas"/>
+          <w:color w:val="000000"/>
+          <w:sz w:val="22"/>
+          <w:szCs w:val="22"/>
+          <w:lang w:val="en-US"/>
+        </w:rPr>
+        <w:t xml:space="preserve">, </w:t>
+      </w:r>
+      <w:proofErr w:type="spellStart"/>
+      <w:r>
+        <w:rPr>
+          <w:rFonts w:asciiTheme="minorHAnsi" w:hAnsiTheme="minorHAnsi" w:cs="Consolas"/>
+          <w:color w:val="000000"/>
+          <w:sz w:val="22"/>
+          <w:szCs w:val="22"/>
+          <w:lang w:val="en-US"/>
+        </w:rPr>
+        <w:t>abDoorTimeSection</w:t>
+      </w:r>
+      <w:proofErr w:type="spellEnd"/>
+      <w:r>
+        <w:rPr>
+          <w:rFonts w:asciiTheme="minorHAnsi" w:hAnsiTheme="minorHAnsi" w:cs="Consolas"/>
+          <w:color w:val="000000"/>
+          <w:sz w:val="22"/>
+          <w:szCs w:val="22"/>
+          <w:lang w:val="en-US"/>
+        </w:rPr>
+        <w:t xml:space="preserve">, </w:t>
+      </w:r>
+      <w:proofErr w:type="spellStart"/>
+      <w:r>
+        <w:rPr>
+          <w:rFonts w:asciiTheme="minorHAnsi" w:hAnsiTheme="minorHAnsi" w:cs="Consolas"/>
+          <w:color w:val="000000"/>
+          <w:sz w:val="22"/>
+          <w:szCs w:val="22"/>
+          <w:lang w:val="en-US"/>
+        </w:rPr>
+        <w:t>abSensorEnable</w:t>
+      </w:r>
+      <w:proofErr w:type="spellEnd"/>
+    </w:p>
+    <w:p>
+      <w:pPr>
+        <w:pStyle w:val="HTML"/>
+        <w:shd w:val="clear" w:color="auto" w:fill="FFFFFF"/>
+        <w:rPr>
+          <w:rFonts w:asciiTheme="minorHAnsi" w:hAnsiTheme="minorHAnsi" w:cs="Consolas"/>
+          <w:color w:val="000000"/>
+          <w:sz w:val="22"/>
+          <w:szCs w:val="22"/>
+          <w:lang w:val="en-US"/>
+        </w:rPr>
+      </w:pPr>
+      <w:r>
+        <w:rPr>
+          <w:rFonts w:asciiTheme="minorHAnsi" w:hAnsiTheme="minorHAnsi" w:cs="Consolas"/>
+          <w:color w:val="000000"/>
+          <w:sz w:val="22"/>
+          <w:szCs w:val="22"/>
+          <w:lang w:val="en-US"/>
+        </w:rPr>
+        <w:t xml:space="preserve">Has no effect. Are these field </w:t>
+      </w:r>
+      <w:proofErr w:type="spellStart"/>
+      <w:r>
+        <w:rPr>
+          <w:rFonts w:asciiTheme="minorHAnsi" w:hAnsiTheme="minorHAnsi" w:cs="Consolas"/>
+          <w:color w:val="000000"/>
+          <w:sz w:val="22"/>
+          <w:szCs w:val="22"/>
+          <w:lang w:val="en-US"/>
+        </w:rPr>
+        <w:t>readonly</w:t>
+      </w:r>
+      <w:proofErr w:type="spellEnd"/>
+      <w:r>
+        <w:rPr>
+          <w:rFonts w:asciiTheme="minorHAnsi" w:hAnsiTheme="minorHAnsi" w:cs="Consolas"/>
+          <w:color w:val="000000"/>
+          <w:sz w:val="22"/>
+          <w:szCs w:val="22"/>
+          <w:lang w:val="en-US"/>
+        </w:rPr>
+        <w:t xml:space="preserve">? Why do they have </w:t>
+      </w:r>
+      <w:proofErr w:type="spellStart"/>
+      <w:r>
+        <w:rPr>
+          <w:rFonts w:asciiTheme="minorHAnsi" w:hAnsiTheme="minorHAnsi" w:cs="Consolas"/>
+          <w:color w:val="000000"/>
+          <w:sz w:val="22"/>
+          <w:szCs w:val="22"/>
+          <w:lang w:val="en-US"/>
+        </w:rPr>
+        <w:t>bool</w:t>
+      </w:r>
+      <w:proofErr w:type="spellEnd"/>
+      <w:r>
+        <w:rPr>
+          <w:rFonts w:asciiTheme="minorHAnsi" w:hAnsiTheme="minorHAnsi" w:cs="Consolas"/>
+          <w:color w:val="000000"/>
+          <w:sz w:val="22"/>
+          <w:szCs w:val="22"/>
+          <w:lang w:val="en-US"/>
+        </w:rPr>
+        <w:t xml:space="preserve"> </w:t>
+      </w:r>
+      <w:proofErr w:type="gramStart"/>
+      <w:r>
+        <w:rPr>
+          <w:rFonts w:asciiTheme="minorHAnsi" w:hAnsiTheme="minorHAnsi" w:cs="Consolas"/>
+          <w:color w:val="000000"/>
+          <w:sz w:val="22"/>
+          <w:szCs w:val="22"/>
+          <w:lang w:val="en-US"/>
+        </w:rPr>
+        <w:t>signature(</w:t>
+      </w:r>
+      <w:proofErr w:type="gramEnd"/>
+      <w:r>
+        <w:rPr>
+          <w:rFonts w:asciiTheme="minorHAnsi" w:hAnsiTheme="minorHAnsi" w:cs="Consolas"/>
+          <w:color w:val="000000"/>
+          <w:sz w:val="22"/>
+          <w:szCs w:val="22"/>
+          <w:lang w:val="en-US"/>
+        </w:rPr>
+        <w:t xml:space="preserve">low case), </w:t>
+      </w:r>
+      <w:proofErr w:type="spellStart"/>
+      <w:r>
+        <w:rPr>
+          <w:rFonts w:asciiTheme="minorHAnsi" w:hAnsiTheme="minorHAnsi" w:cs="Consolas"/>
+          <w:color w:val="000000"/>
+          <w:sz w:val="22"/>
+          <w:szCs w:val="22"/>
+          <w:lang w:val="en-US"/>
+        </w:rPr>
+        <w:t>istead</w:t>
+      </w:r>
+      <w:proofErr w:type="spellEnd"/>
+      <w:r>
+        <w:rPr>
+          <w:rFonts w:asciiTheme="minorHAnsi" w:hAnsiTheme="minorHAnsi" w:cs="Consolas"/>
+          <w:color w:val="000000"/>
+          <w:sz w:val="22"/>
+          <w:szCs w:val="22"/>
+          <w:lang w:val="en-US"/>
+        </w:rPr>
+        <w:t xml:space="preserve"> of </w:t>
+      </w:r>
+      <w:proofErr w:type="spellStart"/>
+      <w:r>
+        <w:rPr>
+          <w:rFonts w:asciiTheme="minorHAnsi" w:hAnsiTheme="minorHAnsi" w:cs="Consolas"/>
+          <w:color w:val="000000"/>
+          <w:sz w:val="22"/>
+          <w:szCs w:val="22"/>
+          <w:lang w:val="en-US"/>
+        </w:rPr>
+        <w:t>BOOl</w:t>
+      </w:r>
+      <w:proofErr w:type="spellEnd"/>
+      <w:r>
+        <w:rPr>
+          <w:rFonts w:asciiTheme="minorHAnsi" w:hAnsiTheme="minorHAnsi" w:cs="Consolas"/>
+          <w:color w:val="000000"/>
+          <w:sz w:val="22"/>
+          <w:szCs w:val="22"/>
+          <w:lang w:val="en-US"/>
+        </w:rPr>
+        <w:t>(up case) like other structure members do?</w:t>
+      </w:r>
+    </w:p>
+    <w:p>
+      <w:pPr>
+        <w:pStyle w:val="HTML"/>
+        <w:shd w:val="clear" w:color="auto" w:fill="FFFFFF"/>
+        <w:rPr>
+          <w:rFonts w:asciiTheme="minorHAnsi" w:hAnsiTheme="minorHAnsi" w:cs="Consolas"/>
+          <w:color w:val="000000"/>
+          <w:sz w:val="22"/>
+          <w:szCs w:val="22"/>
+          <w:lang w:val="en-US"/>
+        </w:rPr>
+      </w:pPr>
+      <w:r>
+        <w:rPr>
+          <w:rFonts w:asciiTheme="minorHAnsi" w:hAnsiTheme="minorHAnsi" w:cs="Consolas"/>
+          <w:color w:val="000000"/>
+          <w:sz w:val="22"/>
+          <w:szCs w:val="22"/>
+          <w:lang w:val="en-US"/>
+        </w:rPr>
+        <w:t>But I can change</w:t>
+      </w:r>
+    </w:p>
+    <w:p>
+      <w:pPr>
+        <w:pStyle w:val="HTML"/>
+        <w:shd w:val="clear" w:color="auto" w:fill="FFFFFF"/>
+        <w:rPr>
+          <w:rFonts w:asciiTheme="minorHAnsi" w:hAnsiTheme="minorHAnsi" w:cs="Consolas"/>
+          <w:color w:val="000000"/>
+          <w:sz w:val="22"/>
+          <w:szCs w:val="22"/>
+          <w:lang w:val="en-US"/>
+        </w:rPr>
+      </w:pPr>
+      <w:proofErr w:type="spellStart"/>
+      <w:proofErr w:type="gramStart"/>
+      <w:r>
+        <w:rPr>
+          <w:rFonts w:asciiTheme="minorHAnsi" w:hAnsiTheme="minorHAnsi" w:cs="Consolas"/>
+          <w:color w:val="000000"/>
+          <w:sz w:val="22"/>
+          <w:szCs w:val="22"/>
+          <w:lang w:val="en-US"/>
+        </w:rPr>
+        <w:t>bBreakInAlarmEnable</w:t>
+      </w:r>
+      <w:proofErr w:type="spellEnd"/>
+      <w:proofErr w:type="gramEnd"/>
+      <w:r>
+        <w:rPr>
+          <w:rFonts w:asciiTheme="minorHAnsi" w:hAnsiTheme="minorHAnsi" w:cs="Consolas"/>
+          <w:color w:val="000000"/>
+          <w:sz w:val="22"/>
+          <w:szCs w:val="22"/>
+          <w:lang w:val="en-US"/>
+        </w:rPr>
+        <w:t xml:space="preserve">, </w:t>
+      </w:r>
+      <w:proofErr w:type="spellStart"/>
+      <w:r>
+        <w:rPr>
+          <w:rFonts w:asciiTheme="minorHAnsi" w:hAnsiTheme="minorHAnsi" w:cs="Consolas"/>
+          <w:color w:val="000000"/>
+          <w:sz w:val="22"/>
+          <w:szCs w:val="22"/>
+          <w:lang w:val="en-US"/>
+        </w:rPr>
+        <w:t>bRepeatEnterAlarm</w:t>
+      </w:r>
+      <w:proofErr w:type="spellEnd"/>
+      <w:r>
+        <w:rPr>
+          <w:rFonts w:asciiTheme="minorHAnsi" w:hAnsiTheme="minorHAnsi" w:cs="Consolas"/>
+          <w:color w:val="000000"/>
+          <w:sz w:val="22"/>
+          <w:szCs w:val="22"/>
+          <w:lang w:val="en-US"/>
+        </w:rPr>
+        <w:t xml:space="preserve">, or </w:t>
+      </w:r>
+      <w:proofErr w:type="spellStart"/>
+      <w:r>
+        <w:rPr>
+          <w:rFonts w:asciiTheme="minorHAnsi" w:hAnsiTheme="minorHAnsi" w:cs="Consolas"/>
+          <w:color w:val="000000"/>
+          <w:sz w:val="22"/>
+          <w:szCs w:val="22"/>
+          <w:lang w:val="en-US"/>
+        </w:rPr>
+        <w:t>bDoorNotClosedAlarmEnable</w:t>
+      </w:r>
+      <w:proofErr w:type="spellEnd"/>
+    </w:p>
+    <w:p>
+      <w:pPr>
+        <w:pStyle w:val="HTML"/>
+        <w:shd w:val="clear" w:color="auto" w:fill="FFFFFF"/>
+        <w:rPr>
+          <w:rFonts w:asciiTheme="minorHAnsi" w:hAnsiTheme="minorHAnsi" w:cs="Consolas"/>
+          <w:color w:val="000000"/>
+          <w:sz w:val="22"/>
+          <w:szCs w:val="22"/>
+          <w:lang w:val="en-US"/>
+        </w:rPr>
+      </w:pPr>
+      <w:proofErr w:type="gramStart"/>
+      <w:r>
+        <w:rPr>
+          <w:rFonts w:asciiTheme="minorHAnsi" w:hAnsiTheme="minorHAnsi" w:cs="Consolas"/>
+          <w:color w:val="000000"/>
+          <w:sz w:val="22"/>
+          <w:szCs w:val="22"/>
+          <w:lang w:val="en-US"/>
+        </w:rPr>
+        <w:t>calling</w:t>
+      </w:r>
+      <w:proofErr w:type="gramEnd"/>
+      <w:r>
+        <w:rPr>
+          <w:rFonts w:asciiTheme="minorHAnsi" w:hAnsiTheme="minorHAnsi" w:cs="Consolas"/>
+          <w:color w:val="000000"/>
+          <w:sz w:val="22"/>
+          <w:szCs w:val="22"/>
+          <w:lang w:val="en-US"/>
+        </w:rPr>
+        <w:t xml:space="preserve"> </w:t>
+      </w:r>
+      <w:proofErr w:type="spellStart"/>
+      <w:r>
+        <w:rPr>
+          <w:rFonts w:asciiTheme="minorHAnsi" w:hAnsiTheme="minorHAnsi" w:cs="Consolas"/>
+          <w:color w:val="000000"/>
+          <w:sz w:val="22"/>
+          <w:szCs w:val="22"/>
+          <w:lang w:val="en-US"/>
+        </w:rPr>
+        <w:t>CLIENT_SetNewDevConfig</w:t>
+      </w:r>
+      <w:proofErr w:type="spellEnd"/>
+    </w:p>
+    <w:p>
+      <w:pPr>
+        <w:pStyle w:val="HTML"/>
+        <w:shd w:val="clear" w:color="auto" w:fill="FFFFFF"/>
+        <w:rPr>
+          <w:rFonts w:asciiTheme="minorHAnsi" w:hAnsiTheme="minorHAnsi" w:cs="Consolas"/>
+          <w:color w:val="000000"/>
+          <w:sz w:val="22"/>
+          <w:szCs w:val="22"/>
+          <w:lang w:val="en-US"/>
+        </w:rPr>
+      </w:pPr>
+      <w:r>
+        <w:rPr>
+          <w:rFonts w:asciiTheme="minorHAnsi" w:hAnsiTheme="minorHAnsi" w:cs="Consolas"/>
+          <w:color w:val="000000"/>
+          <w:sz w:val="22"/>
+          <w:szCs w:val="22"/>
+          <w:lang w:val="en-US"/>
+        </w:rPr>
+        <w:t>So, how does CFG_ACCESS_EVENT_INFO behaves like?</w:t>
       </w:r>
     </w:p>
     <w:sectPr>

</xml_diff>